<commit_message>
Added elaborationphase to methods
</commit_message>
<xml_diff>
--- a/Dokumenter/Postersession/postersession - metoder.docx
+++ b/Dokumenter/Postersession/postersession - metoder.docx
@@ -1,10 +1,10 @@
 
 <file path=word/document.xml><?xml version="1.0" encoding="utf-8"?>
-<w:document xmlns:wpc="http://schemas.microsoft.com/office/word/2010/wordprocessingCanvas" xmlns:cx="http://schemas.microsoft.com/office/drawing/2014/chartex" xmlns:cx1="http://schemas.microsoft.com/office/drawing/2015/9/8/chartex" xmlns:cx2="http://schemas.microsoft.com/office/drawing/2015/10/21/chartex" xmlns:cx3="http://schemas.microsoft.com/office/drawing/2016/5/9/chartex" xmlns:cx4="http://schemas.microsoft.com/office/drawing/2016/5/10/chartex" xmlns:cx5="http://schemas.microsoft.com/office/drawing/2016/5/11/chartex" xmlns:cx6="http://schemas.microsoft.com/office/drawing/2016/5/12/chartex" xmlns:cx7="http://schemas.microsoft.com/office/drawing/2016/5/13/chartex" xmlns:cx8="http://schemas.microsoft.com/office/drawing/2016/5/14/chartex" xmlns:mc="http://schemas.openxmlformats.org/markup-compatibility/2006" xmlns:aink="http://schemas.microsoft.com/office/drawing/2016/ink" xmlns:am3d="http://schemas.microsoft.com/office/drawing/2017/model3d" xmlns:o="urn:schemas-microsoft-com:office:office" xmlns:r="http://schemas.openxmlformats.org/officeDocument/2006/relationships" xmlns:m="http://schemas.openxmlformats.org/officeDocument/2006/math" xmlns:v="urn:schemas-microsoft-com:vml" xmlns:wp14="http://schemas.microsoft.com/office/word/2010/wordprocessingDrawing" xmlns:wp="http://schemas.openxmlformats.org/drawingml/2006/wordprocessingDrawing" xmlns:w10="urn:schemas-microsoft-com:office:word" xmlns:w="http://schemas.openxmlformats.org/wordprocessingml/2006/main" xmlns:w14="http://schemas.microsoft.com/office/word/2010/wordml" xmlns:w15="http://schemas.microsoft.com/office/word/2012/wordml" xmlns:w16cid="http://schemas.microsoft.com/office/word/2016/wordml/cid" xmlns:w16se="http://schemas.microsoft.com/office/word/2015/wordml/symex" xmlns:wpg="http://schemas.microsoft.com/office/word/2010/wordprocessingGroup" xmlns:wpi="http://schemas.microsoft.com/office/word/2010/wordprocessingInk" xmlns:wne="http://schemas.microsoft.com/office/word/2006/wordml" xmlns:wps="http://schemas.microsoft.com/office/word/2010/wordprocessingShape" mc:Ignorable="w14 w15 w16se w16cid wp14">
+<w:document xmlns:wpc="http://schemas.microsoft.com/office/word/2010/wordprocessingCanvas" xmlns:mc="http://schemas.openxmlformats.org/markup-compatibility/2006" xmlns:o="urn:schemas-microsoft-com:office:office" xmlns:r="http://schemas.openxmlformats.org/officeDocument/2006/relationships" xmlns:m="http://schemas.openxmlformats.org/officeDocument/2006/math" xmlns:v="urn:schemas-microsoft-com:vml" xmlns:wp14="http://schemas.microsoft.com/office/word/2010/wordprocessingDrawing" xmlns:wp="http://schemas.openxmlformats.org/drawingml/2006/wordprocessingDrawing" xmlns:w10="urn:schemas-microsoft-com:office:word" xmlns:w="http://schemas.openxmlformats.org/wordprocessingml/2006/main" xmlns:w14="http://schemas.microsoft.com/office/word/2010/wordml" xmlns:w15="http://schemas.microsoft.com/office/word/2012/wordml" xmlns:wpg="http://schemas.microsoft.com/office/word/2010/wordprocessingGroup" xmlns:wpi="http://schemas.microsoft.com/office/word/2010/wordprocessingInk" xmlns:wne="http://schemas.microsoft.com/office/word/2006/wordml" xmlns:wps="http://schemas.microsoft.com/office/word/2010/wordprocessingShape" mc:Ignorable="w14 w15 wp14">
   <w:body>
     <w:p>
       <w:pPr>
-        <w:pStyle w:val="Heading1"/>
+        <w:pStyle w:val="Overskrift1"/>
       </w:pPr>
       <w:r>
         <w:t>Metoder</w:t>
@@ -61,7 +61,7 @@
     </w:p>
     <w:p>
       <w:pPr>
-        <w:pStyle w:val="ListParagraph"/>
+        <w:pStyle w:val="Listeafsnit"/>
         <w:numPr>
           <w:ilvl w:val="0"/>
           <w:numId w:val="1"/>
@@ -73,7 +73,7 @@
     </w:p>
     <w:p>
       <w:pPr>
-        <w:pStyle w:val="ListParagraph"/>
+        <w:pStyle w:val="Listeafsnit"/>
         <w:numPr>
           <w:ilvl w:val="1"/>
           <w:numId w:val="1"/>
@@ -123,7 +123,7 @@
     </w:p>
     <w:p>
       <w:pPr>
-        <w:pStyle w:val="ListParagraph"/>
+        <w:pStyle w:val="Listeafsnit"/>
         <w:numPr>
           <w:ilvl w:val="1"/>
           <w:numId w:val="1"/>
@@ -156,7 +156,7 @@
     </w:p>
     <w:p>
       <w:pPr>
-        <w:pStyle w:val="ListParagraph"/>
+        <w:pStyle w:val="Listeafsnit"/>
         <w:numPr>
           <w:ilvl w:val="1"/>
           <w:numId w:val="1"/>
@@ -177,7 +177,7 @@
     </w:p>
     <w:p>
       <w:pPr>
-        <w:pStyle w:val="ListParagraph"/>
+        <w:pStyle w:val="Listeafsnit"/>
         <w:numPr>
           <w:ilvl w:val="0"/>
           <w:numId w:val="1"/>
@@ -246,12 +246,132 @@
         <w:t>.</w:t>
       </w:r>
     </w:p>
-    <w:p>
+    <w:p/>
+    <w:p>
+      <w:pPr>
+        <w:rPr>
+          <w:b/>
+        </w:rPr>
+      </w:pPr>
+      <w:proofErr w:type="spellStart"/>
+      <w:r>
+        <w:rPr>
+          <w:b/>
+        </w:rPr>
+        <w:t>Elaborationsfasen</w:t>
+      </w:r>
+      <w:proofErr w:type="spellEnd"/>
+    </w:p>
+    <w:p>
+      <w:r>
+        <w:t xml:space="preserve">For at gribe </w:t>
+      </w:r>
+      <w:proofErr w:type="spellStart"/>
+      <w:r>
+        <w:t>elaborationsfasen</w:t>
+      </w:r>
+      <w:proofErr w:type="spellEnd"/>
+      <w:r>
+        <w:t xml:space="preserve"> an, vil gruppen gøre brug af </w:t>
+      </w:r>
+      <w:proofErr w:type="spellStart"/>
+      <w:r>
+        <w:t>Scrum</w:t>
+      </w:r>
+      <w:proofErr w:type="spellEnd"/>
+      <w:r>
+        <w:t xml:space="preserve">, som er en agil udviklingsmetode, frem for de traditionelle metoder som </w:t>
+      </w:r>
+      <w:proofErr w:type="spellStart"/>
+      <w:r>
+        <w:t>vandfalds-</w:t>
+      </w:r>
+      <w:proofErr w:type="spellEnd"/>
+      <w:r>
+        <w:t xml:space="preserve"> og spiralmetoderne. Tanken bag dette er, at gruppen har valgt at anse denne fase som en (på nuværende tidspunkt) uforudsigelig proces, som ikke umiddelbart kommer til at fungere godt i forbindelse med de traditionelle metoder. </w:t>
+      </w:r>
+      <w:proofErr w:type="spellStart"/>
+      <w:r>
+        <w:t>Scrum</w:t>
+      </w:r>
+      <w:proofErr w:type="spellEnd"/>
+      <w:r>
+        <w:t xml:space="preserve"> har den fordel, at der ikke er nogen fastsatte retningslinjer for rækkefølgen af de forskellige implementeringer, og gruppen kan derfor komme til at fordele meget af arbejdet </w:t>
+      </w:r>
+      <w:r>
+        <w:t>på kort tid og samle op på fremskridt på kortere møder over flere dage i ugen.</w:t>
+      </w:r>
+    </w:p>
+    <w:p>
+      <w:r>
+        <w:t xml:space="preserve">Gruppen vil benytte </w:t>
+      </w:r>
+      <w:proofErr w:type="spellStart"/>
+      <w:r>
+        <w:t>Scrum</w:t>
+      </w:r>
+      <w:proofErr w:type="spellEnd"/>
+      <w:r>
+        <w:t xml:space="preserve"> som følgende: </w:t>
+      </w:r>
+    </w:p>
+    <w:p>
+      <w:pPr>
+        <w:pStyle w:val="Listeafsnit"/>
+        <w:numPr>
+          <w:ilvl w:val="0"/>
+          <w:numId w:val="2"/>
+        </w:numPr>
+      </w:pPr>
+      <w:r>
+        <w:t xml:space="preserve">Uddelegere opgaver, som individuelt skal løses indenfor </w:t>
+      </w:r>
+      <w:r>
+        <w:t>relativt kort tid.</w:t>
+      </w:r>
+    </w:p>
+    <w:p>
+      <w:pPr>
+        <w:pStyle w:val="Listeafsnit"/>
+        <w:numPr>
+          <w:ilvl w:val="0"/>
+          <w:numId w:val="2"/>
+        </w:numPr>
+      </w:pPr>
+      <w:r>
+        <w:t xml:space="preserve">Under første </w:t>
+      </w:r>
+      <w:proofErr w:type="spellStart"/>
+      <w:r>
+        <w:t>iteration</w:t>
+      </w:r>
+      <w:proofErr w:type="spellEnd"/>
+      <w:r>
+        <w:t xml:space="preserve"> vil gruppen holde et kort møde hver mandag, onsdag og fredag for at samle op på og lavet statusopdatering over de uddelegerede opgaver.</w:t>
+      </w:r>
+    </w:p>
+    <w:p>
+      <w:pPr>
+        <w:pStyle w:val="Listeafsnit"/>
+        <w:numPr>
+          <w:ilvl w:val="1"/>
+          <w:numId w:val="2"/>
+        </w:numPr>
+      </w:pPr>
+      <w:r>
+        <w:t xml:space="preserve">Under anden </w:t>
+      </w:r>
+      <w:proofErr w:type="spellStart"/>
+      <w:r>
+        <w:t>iteration</w:t>
+      </w:r>
+      <w:proofErr w:type="spellEnd"/>
+      <w:r>
+        <w:t xml:space="preserve"> kan dette ændres til et dagligt møde, hvis gruppen finder det nødvendigt.</w:t>
+      </w:r>
       <w:bookmarkStart w:id="0" w:name="_GoBack"/>
       <w:bookmarkEnd w:id="0"/>
     </w:p>
-    <w:p/>
-    <w:p/>
     <w:p/>
     <w:sectPr>
       <w:pgSz w:w="11906" w:h="16838"/>
@@ -264,8 +384,120 @@
 </file>
 
 <file path=word/numbering.xml><?xml version="1.0" encoding="utf-8"?>
-<w:numbering xmlns:wpc="http://schemas.microsoft.com/office/word/2010/wordprocessingCanvas" xmlns:cx="http://schemas.microsoft.com/office/drawing/2014/chartex" xmlns:cx1="http://schemas.microsoft.com/office/drawing/2015/9/8/chartex" xmlns:cx2="http://schemas.microsoft.com/office/drawing/2015/10/21/chartex" xmlns:cx3="http://schemas.microsoft.com/office/drawing/2016/5/9/chartex" xmlns:cx4="http://schemas.microsoft.com/office/drawing/2016/5/10/chartex" xmlns:cx5="http://schemas.microsoft.com/office/drawing/2016/5/11/chartex" xmlns:cx6="http://schemas.microsoft.com/office/drawing/2016/5/12/chartex" xmlns:cx7="http://schemas.microsoft.com/office/drawing/2016/5/13/chartex" xmlns:cx8="http://schemas.microsoft.com/office/drawing/2016/5/14/chartex" xmlns:mc="http://schemas.openxmlformats.org/markup-compatibility/2006" xmlns:aink="http://schemas.microsoft.com/office/drawing/2016/ink" xmlns:am3d="http://schemas.microsoft.com/office/drawing/2017/model3d" xmlns:o="urn:schemas-microsoft-com:office:office" xmlns:r="http://schemas.openxmlformats.org/officeDocument/2006/relationships" xmlns:m="http://schemas.openxmlformats.org/officeDocument/2006/math" xmlns:v="urn:schemas-microsoft-com:vml" xmlns:wp14="http://schemas.microsoft.com/office/word/2010/wordprocessingDrawing" xmlns:wp="http://schemas.openxmlformats.org/drawingml/2006/wordprocessingDrawing" xmlns:w10="urn:schemas-microsoft-com:office:word" xmlns:w="http://schemas.openxmlformats.org/wordprocessingml/2006/main" xmlns:w14="http://schemas.microsoft.com/office/word/2010/wordml" xmlns:w15="http://schemas.microsoft.com/office/word/2012/wordml" xmlns:w16cid="http://schemas.microsoft.com/office/word/2016/wordml/cid" xmlns:w16se="http://schemas.microsoft.com/office/word/2015/wordml/symex" xmlns:wpg="http://schemas.microsoft.com/office/word/2010/wordprocessingGroup" xmlns:wpi="http://schemas.microsoft.com/office/word/2010/wordprocessingInk" xmlns:wne="http://schemas.microsoft.com/office/word/2006/wordml" xmlns:wps="http://schemas.microsoft.com/office/word/2010/wordprocessingShape" mc:Ignorable="w14 w15 w16se w16cid wp14">
+<w:numbering xmlns:wpc="http://schemas.microsoft.com/office/word/2010/wordprocessingCanvas" xmlns:mc="http://schemas.openxmlformats.org/markup-compatibility/2006" xmlns:o="urn:schemas-microsoft-com:office:office" xmlns:r="http://schemas.openxmlformats.org/officeDocument/2006/relationships" xmlns:m="http://schemas.openxmlformats.org/officeDocument/2006/math" xmlns:v="urn:schemas-microsoft-com:vml" xmlns:wp14="http://schemas.microsoft.com/office/word/2010/wordprocessingDrawing" xmlns:wp="http://schemas.openxmlformats.org/drawingml/2006/wordprocessingDrawing" xmlns:w10="urn:schemas-microsoft-com:office:word" xmlns:w="http://schemas.openxmlformats.org/wordprocessingml/2006/main" xmlns:w14="http://schemas.microsoft.com/office/word/2010/wordml" xmlns:w15="http://schemas.microsoft.com/office/word/2012/wordml" xmlns:wpg="http://schemas.microsoft.com/office/word/2010/wordprocessingGroup" xmlns:wpi="http://schemas.microsoft.com/office/word/2010/wordprocessingInk" xmlns:wne="http://schemas.microsoft.com/office/word/2006/wordml" xmlns:wps="http://schemas.microsoft.com/office/word/2010/wordprocessingShape" mc:Ignorable="w14 w15 wp14">
   <w:abstractNum w:abstractNumId="0" w15:restartNumberingAfterBreak="0">
+    <w:nsid w:val="29EF7F06"/>
+    <w:multiLevelType w:val="hybridMultilevel"/>
+    <w:tmpl w:val="C582B544"/>
+    <w:lvl w:ilvl="0" w:tplc="9670D728">
+      <w:numFmt w:val="bullet"/>
+      <w:lvlText w:val="-"/>
+      <w:lvlJc w:val="left"/>
+      <w:pPr>
+        <w:ind w:left="720" w:hanging="360"/>
+      </w:pPr>
+      <w:rPr>
+        <w:rFonts w:ascii="Calibri" w:eastAsiaTheme="minorHAnsi" w:hAnsi="Calibri" w:cs="Calibri" w:hint="default"/>
+      </w:rPr>
+    </w:lvl>
+    <w:lvl w:ilvl="1" w:tplc="04060003">
+      <w:start w:val="1"/>
+      <w:numFmt w:val="bullet"/>
+      <w:lvlText w:val="o"/>
+      <w:lvlJc w:val="left"/>
+      <w:pPr>
+        <w:ind w:left="1440" w:hanging="360"/>
+      </w:pPr>
+      <w:rPr>
+        <w:rFonts w:ascii="Courier New" w:hAnsi="Courier New" w:cs="Courier New" w:hint="default"/>
+      </w:rPr>
+    </w:lvl>
+    <w:lvl w:ilvl="2" w:tplc="04060005" w:tentative="1">
+      <w:start w:val="1"/>
+      <w:numFmt w:val="bullet"/>
+      <w:lvlText w:val=""/>
+      <w:lvlJc w:val="left"/>
+      <w:pPr>
+        <w:ind w:left="2160" w:hanging="360"/>
+      </w:pPr>
+      <w:rPr>
+        <w:rFonts w:ascii="Wingdings" w:hAnsi="Wingdings" w:hint="default"/>
+      </w:rPr>
+    </w:lvl>
+    <w:lvl w:ilvl="3" w:tplc="04060001" w:tentative="1">
+      <w:start w:val="1"/>
+      <w:numFmt w:val="bullet"/>
+      <w:lvlText w:val=""/>
+      <w:lvlJc w:val="left"/>
+      <w:pPr>
+        <w:ind w:left="2880" w:hanging="360"/>
+      </w:pPr>
+      <w:rPr>
+        <w:rFonts w:ascii="Symbol" w:hAnsi="Symbol" w:hint="default"/>
+      </w:rPr>
+    </w:lvl>
+    <w:lvl w:ilvl="4" w:tplc="04060003" w:tentative="1">
+      <w:start w:val="1"/>
+      <w:numFmt w:val="bullet"/>
+      <w:lvlText w:val="o"/>
+      <w:lvlJc w:val="left"/>
+      <w:pPr>
+        <w:ind w:left="3600" w:hanging="360"/>
+      </w:pPr>
+      <w:rPr>
+        <w:rFonts w:ascii="Courier New" w:hAnsi="Courier New" w:cs="Courier New" w:hint="default"/>
+      </w:rPr>
+    </w:lvl>
+    <w:lvl w:ilvl="5" w:tplc="04060005" w:tentative="1">
+      <w:start w:val="1"/>
+      <w:numFmt w:val="bullet"/>
+      <w:lvlText w:val=""/>
+      <w:lvlJc w:val="left"/>
+      <w:pPr>
+        <w:ind w:left="4320" w:hanging="360"/>
+      </w:pPr>
+      <w:rPr>
+        <w:rFonts w:ascii="Wingdings" w:hAnsi="Wingdings" w:hint="default"/>
+      </w:rPr>
+    </w:lvl>
+    <w:lvl w:ilvl="6" w:tplc="04060001" w:tentative="1">
+      <w:start w:val="1"/>
+      <w:numFmt w:val="bullet"/>
+      <w:lvlText w:val=""/>
+      <w:lvlJc w:val="left"/>
+      <w:pPr>
+        <w:ind w:left="5040" w:hanging="360"/>
+      </w:pPr>
+      <w:rPr>
+        <w:rFonts w:ascii="Symbol" w:hAnsi="Symbol" w:hint="default"/>
+      </w:rPr>
+    </w:lvl>
+    <w:lvl w:ilvl="7" w:tplc="04060003" w:tentative="1">
+      <w:start w:val="1"/>
+      <w:numFmt w:val="bullet"/>
+      <w:lvlText w:val="o"/>
+      <w:lvlJc w:val="left"/>
+      <w:pPr>
+        <w:ind w:left="5760" w:hanging="360"/>
+      </w:pPr>
+      <w:rPr>
+        <w:rFonts w:ascii="Courier New" w:hAnsi="Courier New" w:cs="Courier New" w:hint="default"/>
+      </w:rPr>
+    </w:lvl>
+    <w:lvl w:ilvl="8" w:tplc="04060005" w:tentative="1">
+      <w:start w:val="1"/>
+      <w:numFmt w:val="bullet"/>
+      <w:lvlText w:val=""/>
+      <w:lvlJc w:val="left"/>
+      <w:pPr>
+        <w:ind w:left="6480" w:hanging="360"/>
+      </w:pPr>
+      <w:rPr>
+        <w:rFonts w:ascii="Wingdings" w:hAnsi="Wingdings" w:hint="default"/>
+      </w:rPr>
+    </w:lvl>
+  </w:abstractNum>
+  <w:abstractNum w:abstractNumId="1" w15:restartNumberingAfterBreak="0">
     <w:nsid w:val="72D51CF2"/>
     <w:multiLevelType w:val="hybridMultilevel"/>
     <w:tmpl w:val="28DCE2D6"/>
@@ -379,13 +611,16 @@
     </w:lvl>
   </w:abstractNum>
   <w:num w:numId="1">
+    <w:abstractNumId w:val="1"/>
+  </w:num>
+  <w:num w:numId="2">
     <w:abstractNumId w:val="0"/>
   </w:num>
 </w:numbering>
 </file>
 
 <file path=word/styles.xml><?xml version="1.0" encoding="utf-8"?>
-<w:styles xmlns:mc="http://schemas.openxmlformats.org/markup-compatibility/2006" xmlns:r="http://schemas.openxmlformats.org/officeDocument/2006/relationships" xmlns:w="http://schemas.openxmlformats.org/wordprocessingml/2006/main" xmlns:w14="http://schemas.microsoft.com/office/word/2010/wordml" xmlns:w15="http://schemas.microsoft.com/office/word/2012/wordml" xmlns:w16cid="http://schemas.microsoft.com/office/word/2016/wordml/cid" xmlns:w16se="http://schemas.microsoft.com/office/word/2015/wordml/symex" mc:Ignorable="w14 w15 w16se w16cid">
+<w:styles xmlns:mc="http://schemas.openxmlformats.org/markup-compatibility/2006" xmlns:r="http://schemas.openxmlformats.org/officeDocument/2006/relationships" xmlns:w="http://schemas.openxmlformats.org/wordprocessingml/2006/main" xmlns:w14="http://schemas.microsoft.com/office/word/2010/wordml" xmlns:w15="http://schemas.microsoft.com/office/word/2012/wordml" mc:Ignorable="w14 w15">
   <w:docDefaults>
     <w:rPrDefault>
       <w:rPr>
@@ -401,7 +636,7 @@
       </w:pPr>
     </w:pPrDefault>
   </w:docDefaults>
-  <w:latentStyles w:defLockedState="0" w:defUIPriority="99" w:defSemiHidden="0" w:defUnhideWhenUsed="0" w:defQFormat="0" w:count="375">
+  <w:latentStyles w:defLockedState="0" w:defUIPriority="99" w:defSemiHidden="0" w:defUnhideWhenUsed="0" w:defQFormat="0" w:count="371">
     <w:lsdException w:name="Normal" w:uiPriority="0" w:qFormat="1"/>
     <w:lsdException w:name="heading 1" w:uiPriority="9" w:qFormat="1"/>
     <w:lsdException w:name="heading 2" w:semiHidden="1" w:uiPriority="9" w:unhideWhenUsed="1" w:qFormat="1"/>
@@ -773,20 +1008,16 @@
     <w:lsdException w:name="List Table 5 Dark Accent 6" w:uiPriority="50"/>
     <w:lsdException w:name="List Table 6 Colorful Accent 6" w:uiPriority="51"/>
     <w:lsdException w:name="List Table 7 Colorful Accent 6" w:uiPriority="52"/>
-    <w:lsdException w:name="Mention" w:semiHidden="1" w:unhideWhenUsed="1"/>
-    <w:lsdException w:name="Smart Hyperlink" w:semiHidden="1" w:unhideWhenUsed="1"/>
-    <w:lsdException w:name="Hashtag" w:semiHidden="1" w:unhideWhenUsed="1"/>
-    <w:lsdException w:name="Unresolved Mention" w:semiHidden="1" w:unhideWhenUsed="1"/>
   </w:latentStyles>
   <w:style w:type="paragraph" w:default="1" w:styleId="Normal">
     <w:name w:val="Normal"/>
     <w:qFormat/>
   </w:style>
-  <w:style w:type="paragraph" w:styleId="Heading1">
+  <w:style w:type="paragraph" w:styleId="Overskrift1">
     <w:name w:val="heading 1"/>
     <w:basedOn w:val="Normal"/>
     <w:next w:val="Normal"/>
-    <w:link w:val="Heading1Char"/>
+    <w:link w:val="Overskrift1Tegn"/>
     <w:uiPriority w:val="9"/>
     <w:qFormat/>
     <w:rsid w:val="006E7EFC"/>
@@ -803,13 +1034,13 @@
       <w:szCs w:val="32"/>
     </w:rPr>
   </w:style>
-  <w:style w:type="character" w:default="1" w:styleId="DefaultParagraphFont">
+  <w:style w:type="character" w:default="1" w:styleId="Standardskrifttypeiafsnit">
     <w:name w:val="Default Paragraph Font"/>
     <w:uiPriority w:val="1"/>
     <w:semiHidden/>
     <w:unhideWhenUsed/>
   </w:style>
-  <w:style w:type="table" w:default="1" w:styleId="TableNormal">
+  <w:style w:type="table" w:default="1" w:styleId="Tabel-Normal">
     <w:name w:val="Normal Table"/>
     <w:uiPriority w:val="99"/>
     <w:semiHidden/>
@@ -824,16 +1055,16 @@
       </w:tblCellMar>
     </w:tblPr>
   </w:style>
-  <w:style w:type="numbering" w:default="1" w:styleId="NoList">
+  <w:style w:type="numbering" w:default="1" w:styleId="Ingenoversigt">
     <w:name w:val="No List"/>
     <w:uiPriority w:val="99"/>
     <w:semiHidden/>
     <w:unhideWhenUsed/>
   </w:style>
-  <w:style w:type="character" w:customStyle="1" w:styleId="Heading1Char">
-    <w:name w:val="Heading 1 Char"/>
-    <w:basedOn w:val="DefaultParagraphFont"/>
-    <w:link w:val="Heading1"/>
+  <w:style w:type="character" w:customStyle="1" w:styleId="Overskrift1Tegn">
+    <w:name w:val="Overskrift 1 Tegn"/>
+    <w:basedOn w:val="Standardskrifttypeiafsnit"/>
+    <w:link w:val="Overskrift1"/>
     <w:uiPriority w:val="9"/>
     <w:rsid w:val="006E7EFC"/>
     <w:rPr>
@@ -843,7 +1074,7 @@
       <w:szCs w:val="32"/>
     </w:rPr>
   </w:style>
-  <w:style w:type="paragraph" w:styleId="ListParagraph">
+  <w:style w:type="paragraph" w:styleId="Listeafsnit">
     <w:name w:val="List Paragraph"/>
     <w:basedOn w:val="Normal"/>
     <w:uiPriority w:val="34"/>

</xml_diff>